<commit_message>
Revised sentences and correct mistakes
</commit_message>
<xml_diff>
--- a/AL modeling driving bank deposit marketing.docx
+++ b/AL modeling driving bank deposit marketing.docx
@@ -1445,7 +1445,19 @@
         <w:t>Digital</w:t>
       </w:r>
       <w:r>
-        <w:t xml:space="preserve"> bank providers are not weighted down by the traditional costs of a physical bank network such as buildings and staff costs</w:t>
+        <w:t xml:space="preserve"> bank providers are not </w:t>
+      </w:r>
+      <w:r>
+        <w:t>saddled with the</w:t>
+      </w:r>
+      <w:r>
+        <w:t xml:space="preserve"> traditional </w:t>
+      </w:r>
+      <w:r>
+        <w:t>features</w:t>
+      </w:r>
+      <w:r>
+        <w:t xml:space="preserve"> of a physical bank network such as buildings and staff costs</w:t>
       </w:r>
       <w:r>
         <w:rPr>
@@ -1724,13 +1736,31 @@
     <w:p/>
     <w:p>
       <w:r>
-        <w:t xml:space="preserve">The aim of this project is to develop an AI model marketing </w:t>
+        <w:t>The aim of this project is to develop an AI</w:t>
+      </w:r>
+      <w:r>
+        <w:t xml:space="preserve"> </w:t>
+      </w:r>
+      <w:r>
+        <w:t xml:space="preserve">marketing </w:t>
       </w:r>
       <w:r>
         <w:t>model</w:t>
       </w:r>
       <w:r>
-        <w:t xml:space="preserve"> that will more likely lead to a successful bank term deposit sales as opposed to </w:t>
+        <w:t xml:space="preserve"> that </w:t>
+      </w:r>
+      <w:r>
+        <w:t>leads to</w:t>
+      </w:r>
+      <w:r>
+        <w:t xml:space="preserve"> successful bank term deposit sales </w:t>
+      </w:r>
+      <w:r>
+        <w:t xml:space="preserve">for minimal cost </w:t>
+      </w:r>
+      <w:r>
+        <w:t xml:space="preserve">as opposed to </w:t>
       </w:r>
       <w:r>
         <w:t xml:space="preserve">adopting </w:t>
@@ -1854,7 +1884,13 @@
     </w:p>
     <w:p>
       <w:r>
-        <w:t>Fix any data issues such as formatting and data gaps. Extract additional data and combine it with other sources to obtain clean and sufficient to commence modelling.</w:t>
+        <w:t xml:space="preserve">Fix any data issues such as formatting and data gaps. Extract additional data and combine it with other sources to obtain clean and sufficient </w:t>
+      </w:r>
+      <w:r>
+        <w:t xml:space="preserve">data </w:t>
+      </w:r>
+      <w:r>
+        <w:t>to commence modelling.</w:t>
       </w:r>
     </w:p>
     <w:p/>
@@ -1870,7 +1906,19 @@
     </w:p>
     <w:p>
       <w:r>
-        <w:t>.The model aims to predict a bank deposit sale (Yes/No) outcome. Therefore AI method will be supervised learning. The model will be trained using linear regression, KNN or SVM techniques. The suitability of various techniques depends on the data features. It may be necessary reduce or construct data to facilitate a particular method.</w:t>
+        <w:t xml:space="preserve">.The model aims to predict a bank deposit sale (Yes/No) outcome. Therefore </w:t>
+      </w:r>
+      <w:r>
+        <w:t xml:space="preserve">the </w:t>
+      </w:r>
+      <w:r>
+        <w:t xml:space="preserve">AI method </w:t>
+      </w:r>
+      <w:r>
+        <w:t xml:space="preserve">used </w:t>
+      </w:r>
+      <w:r>
+        <w:t>will be supervised learning. The model will be trained using linear regression, KNN or SVM techniques. The suitability of various techniques depends on the data features. It may be necessary reduce or construct data to facilitate a particular method.</w:t>
       </w:r>
     </w:p>
     <w:p/>
@@ -1959,10 +2007,19 @@
         <w:t>any national</w:t>
       </w:r>
       <w:r>
-        <w:t xml:space="preserve"> cultural backdrop. If the customer experiences a very trusting with the institution then sale rates will </w:t>
+        <w:t xml:space="preserve"> cultural backdrop. If the customer experiences a very trusting </w:t>
+      </w:r>
+      <w:r>
+        <w:t xml:space="preserve">relationship </w:t>
+      </w:r>
+      <w:r>
+        <w:t xml:space="preserve">with the institution then sale rates will </w:t>
       </w:r>
       <w:r>
         <w:t xml:space="preserve">be </w:t>
+      </w:r>
+      <w:r>
+        <w:t xml:space="preserve">relatively </w:t>
       </w:r>
       <w:r>
         <w:t xml:space="preserve">higher. </w:t>
@@ -2340,7 +2397,7 @@
                         <w:bCs/>
                         <w:noProof/>
                       </w:rPr>
-                      <w:t>3</w:t>
+                      <w:t>4</w:t>
                     </w:r>
                     <w:r>
                       <w:rPr>

</xml_diff>

<commit_message>
Updated title page and contents
</commit_message>
<xml_diff>
--- a/AL modeling driving bank deposit marketing.docx
+++ b/AL modeling driving bank deposit marketing.docx
@@ -182,6 +182,14 @@
                 <w:szCs w:val="32"/>
               </w:rPr>
             </w:pPr>
+            <w:r>
+              <w:rPr>
+                <w:color w:val="000000" w:themeColor="text1"/>
+                <w:sz w:val="32"/>
+                <w:szCs w:val="32"/>
+              </w:rPr>
+              <w:t>Peter Galvin</w:t>
+            </w:r>
           </w:p>
         </w:tc>
       </w:tr>
@@ -226,6 +234,14 @@
                 <w:szCs w:val="32"/>
               </w:rPr>
             </w:pPr>
+            <w:r>
+              <w:rPr>
+                <w:color w:val="000000" w:themeColor="text1"/>
+                <w:sz w:val="32"/>
+                <w:szCs w:val="32"/>
+              </w:rPr>
+              <w:t>SBA24425</w:t>
+            </w:r>
           </w:p>
         </w:tc>
       </w:tr>
@@ -270,6 +286,14 @@
                 <w:szCs w:val="32"/>
               </w:rPr>
             </w:pPr>
+            <w:r>
+              <w:rPr>
+                <w:color w:val="000000" w:themeColor="text1"/>
+                <w:sz w:val="32"/>
+                <w:szCs w:val="32"/>
+              </w:rPr>
+              <w:t>Strategic Thinking</w:t>
+            </w:r>
           </w:p>
         </w:tc>
       </w:tr>
@@ -314,6 +338,14 @@
                 <w:szCs w:val="32"/>
               </w:rPr>
             </w:pPr>
+            <w:r>
+              <w:rPr>
+                <w:color w:val="000000" w:themeColor="text1"/>
+                <w:sz w:val="32"/>
+                <w:szCs w:val="32"/>
+              </w:rPr>
+              <w:t>AI modelling driving Bank Deposit marketing</w:t>
+            </w:r>
           </w:p>
         </w:tc>
       </w:tr>
@@ -358,6 +390,31 @@
                 <w:szCs w:val="32"/>
               </w:rPr>
             </w:pPr>
+            <w:r>
+              <w:rPr>
+                <w:color w:val="000000" w:themeColor="text1"/>
+                <w:sz w:val="32"/>
+                <w:szCs w:val="32"/>
+              </w:rPr>
+              <w:t>27</w:t>
+            </w:r>
+            <w:r>
+              <w:rPr>
+                <w:color w:val="000000" w:themeColor="text1"/>
+                <w:sz w:val="32"/>
+                <w:szCs w:val="32"/>
+                <w:vertAlign w:val="superscript"/>
+              </w:rPr>
+              <w:t>th</w:t>
+            </w:r>
+            <w:r>
+              <w:rPr>
+                <w:color w:val="000000" w:themeColor="text1"/>
+                <w:sz w:val="32"/>
+                <w:szCs w:val="32"/>
+              </w:rPr>
+              <w:t xml:space="preserve"> October 2024</w:t>
+            </w:r>
           </w:p>
         </w:tc>
       </w:tr>
@@ -402,6 +459,31 @@
                 <w:szCs w:val="32"/>
               </w:rPr>
             </w:pPr>
+            <w:r>
+              <w:rPr>
+                <w:color w:val="000000" w:themeColor="text1"/>
+                <w:sz w:val="32"/>
+                <w:szCs w:val="32"/>
+              </w:rPr>
+              <w:t>27</w:t>
+            </w:r>
+            <w:r>
+              <w:rPr>
+                <w:color w:val="000000" w:themeColor="text1"/>
+                <w:sz w:val="32"/>
+                <w:szCs w:val="32"/>
+                <w:vertAlign w:val="superscript"/>
+              </w:rPr>
+              <w:t>th</w:t>
+            </w:r>
+            <w:r>
+              <w:rPr>
+                <w:color w:val="000000" w:themeColor="text1"/>
+                <w:sz w:val="32"/>
+                <w:szCs w:val="32"/>
+              </w:rPr>
+              <w:t xml:space="preserve"> October 2024</w:t>
+            </w:r>
           </w:p>
         </w:tc>
       </w:tr>
@@ -675,7 +757,7 @@
           <w:r>
             <w:fldChar w:fldCharType="separate"/>
           </w:r>
-          <w:hyperlink w:anchor="_Toc180422596" w:history="1">
+          <w:hyperlink w:anchor="_Toc180511597" w:history="1">
             <w:r>
               <w:rPr>
                 <w:rStyle w:val="Hyperlink"/>
@@ -702,7 +784,7 @@
                 <w:noProof/>
                 <w:webHidden/>
               </w:rPr>
-              <w:instrText xml:space="preserve"> PAGEREF _Toc180422596 \h </w:instrText>
+              <w:instrText xml:space="preserve"> PAGEREF _Toc180511597 \h </w:instrText>
             </w:r>
             <w:r>
               <w:rPr>
@@ -746,7 +828,7 @@
               <w:lang w:val="en-US"/>
             </w:rPr>
           </w:pPr>
-          <w:hyperlink w:anchor="_Toc180422597" w:history="1">
+          <w:hyperlink w:anchor="_Toc180511598" w:history="1">
             <w:r>
               <w:rPr>
                 <w:rStyle w:val="Hyperlink"/>
@@ -773,7 +855,7 @@
                 <w:noProof/>
                 <w:webHidden/>
               </w:rPr>
-              <w:instrText xml:space="preserve"> PAGEREF _Toc180422597 \h </w:instrText>
+              <w:instrText xml:space="preserve"> PAGEREF _Toc180511598 \h </w:instrText>
             </w:r>
             <w:r>
               <w:rPr>
@@ -817,7 +899,7 @@
               <w:lang w:val="en-US"/>
             </w:rPr>
           </w:pPr>
-          <w:hyperlink w:anchor="_Toc180422598" w:history="1">
+          <w:hyperlink w:anchor="_Toc180511599" w:history="1">
             <w:r>
               <w:rPr>
                 <w:rStyle w:val="Hyperlink"/>
@@ -844,7 +926,7 @@
                 <w:noProof/>
                 <w:webHidden/>
               </w:rPr>
-              <w:instrText xml:space="preserve"> PAGEREF _Toc180422598 \h </w:instrText>
+              <w:instrText xml:space="preserve"> PAGEREF _Toc180511599 \h </w:instrText>
             </w:r>
             <w:r>
               <w:rPr>
@@ -888,7 +970,7 @@
               <w:lang w:val="en-US"/>
             </w:rPr>
           </w:pPr>
-          <w:hyperlink w:anchor="_Toc180422599" w:history="1">
+          <w:hyperlink w:anchor="_Toc180511600" w:history="1">
             <w:r>
               <w:rPr>
                 <w:rStyle w:val="Hyperlink"/>
@@ -915,7 +997,7 @@
                 <w:noProof/>
                 <w:webHidden/>
               </w:rPr>
-              <w:instrText xml:space="preserve"> PAGEREF _Toc180422599 \h </w:instrText>
+              <w:instrText xml:space="preserve"> PAGEREF _Toc180511600 \h </w:instrText>
             </w:r>
             <w:r>
               <w:rPr>
@@ -959,7 +1041,7 @@
               <w:lang w:val="en-US"/>
             </w:rPr>
           </w:pPr>
-          <w:hyperlink w:anchor="_Toc180422600" w:history="1">
+          <w:hyperlink w:anchor="_Toc180511601" w:history="1">
             <w:r>
               <w:rPr>
                 <w:rStyle w:val="Hyperlink"/>
@@ -986,7 +1068,7 @@
                 <w:noProof/>
                 <w:webHidden/>
               </w:rPr>
-              <w:instrText xml:space="preserve"> PAGEREF _Toc180422600 \h </w:instrText>
+              <w:instrText xml:space="preserve"> PAGEREF _Toc180511601 \h </w:instrText>
             </w:r>
             <w:r>
               <w:rPr>
@@ -1030,7 +1112,7 @@
               <w:lang w:val="en-US"/>
             </w:rPr>
           </w:pPr>
-          <w:hyperlink w:anchor="_Toc180422601" w:history="1">
+          <w:hyperlink w:anchor="_Toc180511602" w:history="1">
             <w:r>
               <w:rPr>
                 <w:rStyle w:val="Hyperlink"/>
@@ -1057,7 +1139,7 @@
                 <w:noProof/>
                 <w:webHidden/>
               </w:rPr>
-              <w:instrText xml:space="preserve"> PAGEREF _Toc180422601 \h </w:instrText>
+              <w:instrText xml:space="preserve"> PAGEREF _Toc180511602 \h </w:instrText>
             </w:r>
             <w:r>
               <w:rPr>
@@ -1101,7 +1183,7 @@
               <w:lang w:val="en-US"/>
             </w:rPr>
           </w:pPr>
-          <w:hyperlink w:anchor="_Toc180422602" w:history="1">
+          <w:hyperlink w:anchor="_Toc180511603" w:history="1">
             <w:r>
               <w:rPr>
                 <w:rStyle w:val="Hyperlink"/>
@@ -1128,7 +1210,7 @@
                 <w:noProof/>
                 <w:webHidden/>
               </w:rPr>
-              <w:instrText xml:space="preserve"> PAGEREF _Toc180422602 \h </w:instrText>
+              <w:instrText xml:space="preserve"> PAGEREF _Toc180511603 \h </w:instrText>
             </w:r>
             <w:r>
               <w:rPr>
@@ -1172,7 +1254,7 @@
               <w:lang w:val="en-US"/>
             </w:rPr>
           </w:pPr>
-          <w:hyperlink w:anchor="_Toc180422603" w:history="1">
+          <w:hyperlink w:anchor="_Toc180511604" w:history="1">
             <w:r>
               <w:rPr>
                 <w:rStyle w:val="Hyperlink"/>
@@ -1199,7 +1281,7 @@
                 <w:noProof/>
                 <w:webHidden/>
               </w:rPr>
-              <w:instrText xml:space="preserve"> PAGEREF _Toc180422603 \h </w:instrText>
+              <w:instrText xml:space="preserve"> PAGEREF _Toc180511604 \h </w:instrText>
             </w:r>
             <w:r>
               <w:rPr>
@@ -1243,7 +1325,7 @@
               <w:lang w:val="en-US"/>
             </w:rPr>
           </w:pPr>
-          <w:hyperlink w:anchor="_Toc180422604" w:history="1">
+          <w:hyperlink w:anchor="_Toc180511605" w:history="1">
             <w:r>
               <w:rPr>
                 <w:rStyle w:val="Hyperlink"/>
@@ -1270,7 +1352,7 @@
                 <w:noProof/>
                 <w:webHidden/>
               </w:rPr>
-              <w:instrText xml:space="preserve"> PAGEREF _Toc180422604 \h </w:instrText>
+              <w:instrText xml:space="preserve"> PAGEREF _Toc180511605 \h </w:instrText>
             </w:r>
             <w:r>
               <w:rPr>
@@ -1291,6 +1373,219 @@
                 <w:webHidden/>
               </w:rPr>
               <w:t>2</w:t>
+            </w:r>
+            <w:r>
+              <w:rPr>
+                <w:noProof/>
+                <w:webHidden/>
+              </w:rPr>
+              <w:fldChar w:fldCharType="end"/>
+            </w:r>
+          </w:hyperlink>
+        </w:p>
+        <w:p>
+          <w:pPr>
+            <w:pStyle w:val="TOC3"/>
+            <w:tabs>
+              <w:tab w:val="right" w:leader="dot" w:pos="9016"/>
+            </w:tabs>
+            <w:rPr>
+              <w:rFonts w:asciiTheme="minorHAnsi" w:eastAsiaTheme="minorEastAsia" w:hAnsiTheme="minorHAnsi"/>
+              <w:noProof/>
+              <w:kern w:val="0"/>
+              <w:lang w:val="en-US"/>
+            </w:rPr>
+          </w:pPr>
+          <w:hyperlink w:anchor="_Toc180511606" w:history="1">
+            <w:r>
+              <w:rPr>
+                <w:rStyle w:val="Hyperlink"/>
+                <w:noProof/>
+              </w:rPr>
+              <w:t>Data Sources:</w:t>
+            </w:r>
+            <w:r>
+              <w:rPr>
+                <w:noProof/>
+                <w:webHidden/>
+              </w:rPr>
+              <w:tab/>
+            </w:r>
+            <w:r>
+              <w:rPr>
+                <w:noProof/>
+                <w:webHidden/>
+              </w:rPr>
+              <w:fldChar w:fldCharType="begin"/>
+            </w:r>
+            <w:r>
+              <w:rPr>
+                <w:noProof/>
+                <w:webHidden/>
+              </w:rPr>
+              <w:instrText xml:space="preserve"> PAGEREF _Toc180511606 \h </w:instrText>
+            </w:r>
+            <w:r>
+              <w:rPr>
+                <w:noProof/>
+                <w:webHidden/>
+              </w:rPr>
+            </w:r>
+            <w:r>
+              <w:rPr>
+                <w:noProof/>
+                <w:webHidden/>
+              </w:rPr>
+              <w:fldChar w:fldCharType="separate"/>
+            </w:r>
+            <w:r>
+              <w:rPr>
+                <w:noProof/>
+                <w:webHidden/>
+              </w:rPr>
+              <w:t>3</w:t>
+            </w:r>
+            <w:r>
+              <w:rPr>
+                <w:noProof/>
+                <w:webHidden/>
+              </w:rPr>
+              <w:fldChar w:fldCharType="end"/>
+            </w:r>
+          </w:hyperlink>
+        </w:p>
+        <w:p>
+          <w:pPr>
+            <w:pStyle w:val="TOC3"/>
+            <w:tabs>
+              <w:tab w:val="right" w:leader="dot" w:pos="9016"/>
+            </w:tabs>
+            <w:rPr>
+              <w:rFonts w:asciiTheme="minorHAnsi" w:eastAsiaTheme="minorEastAsia" w:hAnsiTheme="minorHAnsi"/>
+              <w:noProof/>
+              <w:kern w:val="0"/>
+              <w:lang w:val="en-US"/>
+            </w:rPr>
+          </w:pPr>
+          <w:hyperlink w:anchor="_Toc180511607" w:history="1">
+            <w:r>
+              <w:rPr>
+                <w:rStyle w:val="Hyperlink"/>
+                <w:noProof/>
+              </w:rPr>
+              <w:t>Timeline:</w:t>
+            </w:r>
+            <w:r>
+              <w:rPr>
+                <w:noProof/>
+                <w:webHidden/>
+              </w:rPr>
+              <w:tab/>
+            </w:r>
+            <w:r>
+              <w:rPr>
+                <w:noProof/>
+                <w:webHidden/>
+              </w:rPr>
+              <w:fldChar w:fldCharType="begin"/>
+            </w:r>
+            <w:r>
+              <w:rPr>
+                <w:noProof/>
+                <w:webHidden/>
+              </w:rPr>
+              <w:instrText xml:space="preserve"> PAGEREF _Toc180511607 \h </w:instrText>
+            </w:r>
+            <w:r>
+              <w:rPr>
+                <w:noProof/>
+                <w:webHidden/>
+              </w:rPr>
+            </w:r>
+            <w:r>
+              <w:rPr>
+                <w:noProof/>
+                <w:webHidden/>
+              </w:rPr>
+              <w:fldChar w:fldCharType="separate"/>
+            </w:r>
+            <w:r>
+              <w:rPr>
+                <w:noProof/>
+                <w:webHidden/>
+              </w:rPr>
+              <w:t>3</w:t>
+            </w:r>
+            <w:r>
+              <w:rPr>
+                <w:noProof/>
+                <w:webHidden/>
+              </w:rPr>
+              <w:fldChar w:fldCharType="end"/>
+            </w:r>
+          </w:hyperlink>
+        </w:p>
+        <w:p>
+          <w:pPr>
+            <w:pStyle w:val="TOC3"/>
+            <w:tabs>
+              <w:tab w:val="right" w:leader="dot" w:pos="9016"/>
+            </w:tabs>
+            <w:rPr>
+              <w:rFonts w:asciiTheme="minorHAnsi" w:eastAsiaTheme="minorEastAsia" w:hAnsiTheme="minorHAnsi"/>
+              <w:noProof/>
+              <w:kern w:val="0"/>
+              <w:lang w:val="en-US"/>
+            </w:rPr>
+          </w:pPr>
+          <w:hyperlink w:anchor="_Toc180511608" w:history="1">
+            <w:r>
+              <w:rPr>
+                <w:rStyle w:val="Hyperlink"/>
+                <w:noProof/>
+              </w:rPr>
+              <w:t>Ethical Considerations:</w:t>
+            </w:r>
+            <w:r>
+              <w:rPr>
+                <w:noProof/>
+                <w:webHidden/>
+              </w:rPr>
+              <w:tab/>
+            </w:r>
+            <w:r>
+              <w:rPr>
+                <w:noProof/>
+                <w:webHidden/>
+              </w:rPr>
+              <w:fldChar w:fldCharType="begin"/>
+            </w:r>
+            <w:r>
+              <w:rPr>
+                <w:noProof/>
+                <w:webHidden/>
+              </w:rPr>
+              <w:instrText xml:space="preserve"> PAGEREF _Toc180511608 \h </w:instrText>
+            </w:r>
+            <w:r>
+              <w:rPr>
+                <w:noProof/>
+                <w:webHidden/>
+              </w:rPr>
+            </w:r>
+            <w:r>
+              <w:rPr>
+                <w:noProof/>
+                <w:webHidden/>
+              </w:rPr>
+              <w:fldChar w:fldCharType="separate"/>
+            </w:r>
+            <w:r>
+              <w:rPr>
+                <w:noProof/>
+                <w:webHidden/>
+              </w:rPr>
+              <w:t>3</w:t>
             </w:r>
             <w:r>
               <w:rPr>
@@ -1314,7 +1609,7 @@
               <w:lang w:val="en-US"/>
             </w:rPr>
           </w:pPr>
-          <w:hyperlink w:anchor="_Toc180422605" w:history="1">
+          <w:hyperlink w:anchor="_Toc180511609" w:history="1">
             <w:r>
               <w:rPr>
                 <w:rStyle w:val="Hyperlink"/>
@@ -1341,7 +1636,7 @@
                 <w:noProof/>
                 <w:webHidden/>
               </w:rPr>
-              <w:instrText xml:space="preserve"> PAGEREF _Toc180422605 \h </w:instrText>
+              <w:instrText xml:space="preserve"> PAGEREF _Toc180511609 \h </w:instrText>
             </w:r>
             <w:r>
               <w:rPr>
@@ -1361,7 +1656,7 @@
                 <w:noProof/>
                 <w:webHidden/>
               </w:rPr>
-              <w:t>3</w:t>
+              <w:t>4</w:t>
             </w:r>
             <w:r>
               <w:rPr>
@@ -1404,7 +1699,7 @@
       <w:pPr>
         <w:pStyle w:val="Heading1"/>
       </w:pPr>
-      <w:bookmarkStart w:id="0" w:name="_Toc180422596"/>
+      <w:bookmarkStart w:id="0" w:name="_Toc180511597"/>
       <w:r>
         <w:lastRenderedPageBreak/>
         <w:t>Introduction</w:t>
@@ -1777,7 +2072,7 @@
       <w:pPr>
         <w:pStyle w:val="Heading1"/>
       </w:pPr>
-      <w:bookmarkStart w:id="1" w:name="_Toc180422597"/>
+      <w:bookmarkStart w:id="1" w:name="_Toc180511598"/>
       <w:r>
         <w:t>Objectives and Problem Definition</w:t>
       </w:r>
@@ -1838,7 +2133,7 @@
       <w:pPr>
         <w:pStyle w:val="Heading1"/>
       </w:pPr>
-      <w:bookmarkStart w:id="2" w:name="_Toc180422598"/>
+      <w:bookmarkStart w:id="2" w:name="_Toc180511599"/>
       <w:r>
         <w:t>Project Scope</w:t>
       </w:r>
@@ -1860,7 +2155,7 @@
       <w:pPr>
         <w:pStyle w:val="Heading3"/>
       </w:pPr>
-      <w:bookmarkStart w:id="3" w:name="_Toc180422599"/>
+      <w:bookmarkStart w:id="3" w:name="_Toc180511600"/>
       <w:r>
         <w:t>Data Understanding:</w:t>
       </w:r>
@@ -1876,7 +2171,7 @@
       <w:pPr>
         <w:pStyle w:val="Heading3"/>
       </w:pPr>
-      <w:bookmarkStart w:id="4" w:name="_Toc180422600"/>
+      <w:bookmarkStart w:id="4" w:name="_Toc180511601"/>
       <w:r>
         <w:t>Data Preparation:</w:t>
       </w:r>
@@ -1898,7 +2193,7 @@
       <w:pPr>
         <w:pStyle w:val="Heading3"/>
       </w:pPr>
-      <w:bookmarkStart w:id="5" w:name="_Toc180422601"/>
+      <w:bookmarkStart w:id="5" w:name="_Toc180511602"/>
       <w:r>
         <w:t>Modelling:</w:t>
       </w:r>
@@ -1926,7 +2221,7 @@
       <w:pPr>
         <w:pStyle w:val="Heading3"/>
       </w:pPr>
-      <w:bookmarkStart w:id="6" w:name="_Toc180422602"/>
+      <w:bookmarkStart w:id="6" w:name="_Toc180511603"/>
       <w:r>
         <w:t>Evaluation:</w:t>
       </w:r>
@@ -1949,7 +2244,7 @@
         <w:pStyle w:val="Heading3"/>
       </w:pPr>
       <w:bookmarkStart w:id="7" w:name="_Toc162521724"/>
-      <w:bookmarkStart w:id="8" w:name="_Toc180422603"/>
+      <w:bookmarkStart w:id="8" w:name="_Toc180511604"/>
       <w:r>
         <w:t>Document Processes:</w:t>
       </w:r>
@@ -1975,7 +2270,7 @@
           <w:color w:val="auto"/>
         </w:rPr>
       </w:pPr>
-      <w:bookmarkStart w:id="9" w:name="_Toc180422604"/>
+      <w:bookmarkStart w:id="9" w:name="_Toc180511605"/>
       <w:r>
         <w:rPr>
           <w:color w:val="auto"/>
@@ -2063,9 +2358,11 @@
       <w:pPr>
         <w:pStyle w:val="Heading3"/>
       </w:pPr>
+      <w:bookmarkStart w:id="10" w:name="_Toc180511606"/>
       <w:r>
         <w:t>Data Sources:</w:t>
       </w:r>
+      <w:bookmarkEnd w:id="10"/>
     </w:p>
     <w:p>
       <w:pPr>
@@ -2137,14 +2434,16 @@
       <w:pPr>
         <w:pStyle w:val="Heading3"/>
       </w:pPr>
-      <w:bookmarkStart w:id="10" w:name="_Toc162521727"/>
+      <w:bookmarkStart w:id="11" w:name="_Toc162521727"/>
+      <w:bookmarkStart w:id="12" w:name="_Toc180511607"/>
       <w:r>
         <w:t>Timeline</w:t>
       </w:r>
-      <w:bookmarkEnd w:id="10"/>
+      <w:bookmarkEnd w:id="11"/>
       <w:r>
         <w:t>:</w:t>
       </w:r>
+      <w:bookmarkEnd w:id="12"/>
     </w:p>
     <w:p>
       <w:r>
@@ -7509,6 +7808,21 @@
       </w:pPr>
     </w:p>
     <w:p/>
+    <w:p>
+      <w:pPr>
+        <w:pStyle w:val="Heading3"/>
+      </w:pPr>
+      <w:bookmarkStart w:id="13" w:name="_Toc162521728"/>
+      <w:bookmarkStart w:id="14" w:name="_Toc180511608"/>
+      <w:r>
+        <w:t>Ethical Considerations</w:t>
+      </w:r>
+      <w:bookmarkEnd w:id="13"/>
+      <w:r>
+        <w:t>:</w:t>
+      </w:r>
+      <w:bookmarkEnd w:id="14"/>
+    </w:p>
     <w:p/>
     <w:p/>
     <w:p/>
@@ -7524,11 +7838,11 @@
       <w:pPr>
         <w:pStyle w:val="Heading1"/>
       </w:pPr>
-      <w:bookmarkStart w:id="11" w:name="_Toc180422605"/>
+      <w:bookmarkStart w:id="15" w:name="_Toc180511609"/>
       <w:r>
         <w:t>References</w:t>
       </w:r>
-      <w:bookmarkEnd w:id="11"/>
+      <w:bookmarkEnd w:id="15"/>
     </w:p>
     <w:p/>
     <w:p/>
@@ -7684,7 +7998,7 @@
                         <w:bCs/>
                         <w:noProof/>
                       </w:rPr>
-                      <w:t>3</w:t>
+                      <w:t>4</w:t>
                     </w:r>
                     <w:r>
                       <w:rPr>

</xml_diff>

<commit_message>
Update ethical and boundary sections
</commit_message>
<xml_diff>
--- a/AL modeling driving bank deposit marketing.docx
+++ b/AL modeling driving bank deposit marketing.docx
@@ -1738,37 +1738,43 @@
         <w:t>s</w:t>
       </w:r>
       <w:r>
-        <w:t xml:space="preserve"> are offering better returns to </w:t>
+        <w:t xml:space="preserve"> are offering better returns </w:t>
+      </w:r>
+      <w:r>
+        <w:t xml:space="preserve">and service </w:t>
+      </w:r>
+      <w:r>
+        <w:t xml:space="preserve">to </w:t>
       </w:r>
       <w:r>
         <w:t>customers</w:t>
       </w:r>
       <w:r>
-        <w:t xml:space="preserve"> via customised products and improved </w:t>
-      </w:r>
-      <w:r>
-        <w:t xml:space="preserve">customer </w:t>
-      </w:r>
-      <w:r>
-        <w:t xml:space="preserve">service. </w:t>
+        <w:t xml:space="preserve"> via customised</w:t>
+      </w:r>
+      <w:r>
+        <w:t xml:space="preserve"> digital banking</w:t>
+      </w:r>
+      <w:r>
+        <w:t xml:space="preserve"> products. </w:t>
       </w:r>
       <w:r>
         <w:t>Digital</w:t>
       </w:r>
       <w:r>
-        <w:t xml:space="preserve"> bank providers are not </w:t>
-      </w:r>
-      <w:r>
-        <w:t>saddled with the</w:t>
-      </w:r>
-      <w:r>
-        <w:t xml:space="preserve"> traditional </w:t>
-      </w:r>
-      <w:r>
-        <w:t>features</w:t>
-      </w:r>
-      <w:r>
-        <w:t xml:space="preserve"> of a physical bank network such as buildings and staff costs</w:t>
+        <w:t xml:space="preserve"> bank</w:t>
+      </w:r>
+      <w:r>
+        <w:t>s</w:t>
+      </w:r>
+      <w:r>
+        <w:t xml:space="preserve"> are not </w:t>
+      </w:r>
+      <w:r>
+        <w:t xml:space="preserve">saddled with </w:t>
+      </w:r>
+      <w:r>
+        <w:t>a physical bank network such as buildings and staff costs</w:t>
       </w:r>
       <w:r>
         <w:rPr>
@@ -1782,7 +1788,23 @@
           <w:kern w:val="0"/>
           <w:lang w:val="en-US"/>
         </w:rPr>
-        <w:t>(Atiku and Obagbuwa)</w:t>
+        <w:t>(Atiku and Obagbuwa</w:t>
+      </w:r>
+      <w:r>
+        <w:rPr>
+          <w:rFonts w:eastAsia="Times New Roman" w:cs="Calibri"/>
+          <w:kern w:val="0"/>
+          <w:lang w:val="en-US"/>
+        </w:rPr>
+        <w:t>, Feb 2022</w:t>
+      </w:r>
+      <w:r>
+        <w:rPr>
+          <w:rFonts w:eastAsia="Times New Roman" w:cs="Calibri"/>
+          <w:kern w:val="0"/>
+          <w:lang w:val="en-US"/>
+        </w:rPr>
+        <w:t>)</w:t>
       </w:r>
       <w:r>
         <w:rPr>
@@ -1816,7 +1838,23 @@
           <w:kern w:val="0"/>
           <w:lang w:val="en-US"/>
         </w:rPr>
-        <w:t>threat.</w:t>
+        <w:t>threat</w:t>
+      </w:r>
+      <w:r>
+        <w:rPr>
+          <w:rFonts w:eastAsia="Times New Roman" w:cs="Calibri"/>
+          <w:kern w:val="0"/>
+          <w:lang w:val="en-US"/>
+        </w:rPr>
+        <w:t xml:space="preserve"> to their profits and customer base</w:t>
+      </w:r>
+      <w:r>
+        <w:rPr>
+          <w:rFonts w:eastAsia="Times New Roman" w:cs="Calibri"/>
+          <w:kern w:val="0"/>
+          <w:lang w:val="en-US"/>
+        </w:rPr>
+        <w:t>.</w:t>
       </w:r>
     </w:p>
     <w:p/>
@@ -1840,25 +1878,22 @@
         <w:t xml:space="preserve"> the</w:t>
       </w:r>
       <w:r>
-        <w:t xml:space="preserve"> customer relationships </w:t>
+        <w:t xml:space="preserve"> </w:t>
+      </w:r>
+      <w:r>
+        <w:t xml:space="preserve">loyal </w:t>
+      </w:r>
+      <w:r>
+        <w:t xml:space="preserve">customer relationships </w:t>
       </w:r>
       <w:r>
         <w:t xml:space="preserve">built </w:t>
       </w:r>
       <w:r>
-        <w:t xml:space="preserve">over many years </w:t>
-      </w:r>
-      <w:r>
-        <w:t>which</w:t>
-      </w:r>
-      <w:r>
-        <w:t xml:space="preserve"> customers are reluctant to </w:t>
-      </w:r>
-      <w:r>
-        <w:t>abandon</w:t>
-      </w:r>
-      <w:r>
-        <w:t xml:space="preserve">. </w:t>
+        <w:t xml:space="preserve">up </w:t>
+      </w:r>
+      <w:r>
+        <w:t xml:space="preserve">over many years. </w:t>
       </w:r>
       <w:r>
         <w:t>However</w:t>
@@ -1867,7 +1902,13 @@
         <w:t>,</w:t>
       </w:r>
       <w:r>
-        <w:t xml:space="preserve"> if banks do not utilise their </w:t>
+        <w:t xml:space="preserve"> if </w:t>
+      </w:r>
+      <w:r>
+        <w:t xml:space="preserve">conventional </w:t>
+      </w:r>
+      <w:r>
+        <w:t xml:space="preserve">banks do not utilise their </w:t>
       </w:r>
       <w:r>
         <w:t xml:space="preserve">customer </w:t>
@@ -1921,7 +1962,13 @@
         <w:t>Employing</w:t>
       </w:r>
       <w:r>
-        <w:t xml:space="preserve"> an A.I. model in bank marketing campaigns can help banks reach their commercial and customer goals as follows</w:t>
+        <w:t xml:space="preserve"> an A.I. model </w:t>
+      </w:r>
+      <w:r>
+        <w:t>for</w:t>
+      </w:r>
+      <w:r>
+        <w:t xml:space="preserve"> bank marketing campaigns can help banks reach their commercial and customer goals as follows</w:t>
       </w:r>
       <w:r>
         <w:rPr>
@@ -2096,7 +2143,13 @@
     </w:p>
     <w:p>
       <w:r>
-        <w:t xml:space="preserve">Develop an AI model to identify the most pertinent customer features that will lead to term deposit sale. The model also aims to identify the optimal number of customer interactions that will most likely lead to successful sale. </w:t>
+        <w:t xml:space="preserve">Develop an AI model to identify the most pertinent customer features that will </w:t>
+      </w:r>
+      <w:r>
+        <w:t>increase the probability of a</w:t>
+      </w:r>
+      <w:r>
+        <w:t xml:space="preserve"> term deposit sale. The model also aims to identify the optimal number of customer interactions that will most likely lead to successful sale. </w:t>
       </w:r>
     </w:p>
     <w:p>
@@ -2297,75 +2350,38 @@
     </w:p>
     <w:p>
       <w:r>
-        <w:t xml:space="preserve">The success of </w:t>
-      </w:r>
-      <w:r>
-        <w:t>m</w:t>
-      </w:r>
-      <w:r>
-        <w:t>arketing campaigns is</w:t>
-      </w:r>
-      <w:r>
-        <w:t xml:space="preserve"> also</w:t>
-      </w:r>
-      <w:r>
-        <w:t xml:space="preserve"> </w:t>
-      </w:r>
-      <w:r>
-        <w:t>related to</w:t>
-      </w:r>
-      <w:r>
-        <w:t xml:space="preserve"> the existing customer relationship with the institution and </w:t>
-      </w:r>
-      <w:r>
-        <w:t>any national</w:t>
-      </w:r>
-      <w:r>
-        <w:t xml:space="preserve"> cultural backdrop. If the customer experiences a very trusting </w:t>
-      </w:r>
-      <w:r>
-        <w:t xml:space="preserve">relationship </w:t>
-      </w:r>
-      <w:r>
-        <w:t xml:space="preserve">with the institution then sale rates will </w:t>
-      </w:r>
-      <w:r>
-        <w:t xml:space="preserve">be </w:t>
-      </w:r>
-      <w:r>
-        <w:t xml:space="preserve">relatively </w:t>
-      </w:r>
-      <w:r>
-        <w:t xml:space="preserve">higher. </w:t>
-      </w:r>
-      <w:r>
-        <w:t>The</w:t>
-      </w:r>
-      <w:r>
-        <w:t xml:space="preserve"> dataset </w:t>
-      </w:r>
-      <w:r>
-        <w:t>we are using relates to</w:t>
-      </w:r>
-      <w:r>
-        <w:t xml:space="preserve"> a particular Portuguese bank </w:t>
-      </w:r>
-      <w:r>
-        <w:t>and additional data</w:t>
-      </w:r>
-      <w:r>
-        <w:t xml:space="preserve"> </w:t>
-      </w:r>
-      <w:r>
-        <w:t>may be required before using the model in other</w:t>
-      </w:r>
-      <w:r>
-        <w:t xml:space="preserve"> institutions.</w:t>
+        <w:t xml:space="preserve">The data is sourced from a Portuguese bank and we must be careful when applying this data to other jurisdictions. The source data is based in a 2008 – 2010 timeline and is subject to market dynamics existing for that particular time period. For later timeframes this data may be irrelevant.  </w:t>
       </w:r>
     </w:p>
     <w:p>
       <w:r>
         <w:lastRenderedPageBreak/>
+        <w:t>The</w:t>
+      </w:r>
+      <w:r>
+        <w:t xml:space="preserve"> dataset </w:t>
+      </w:r>
+      <w:r>
+        <w:t>we are using relates to</w:t>
+      </w:r>
+      <w:r>
+        <w:t xml:space="preserve"> a particular Portuguese bank </w:t>
+      </w:r>
+      <w:r>
+        <w:t>and term deposit sales. It</w:t>
+      </w:r>
+      <w:r>
+        <w:t xml:space="preserve"> </w:t>
+      </w:r>
+      <w:r>
+        <w:t>does not model all banks or all products</w:t>
+      </w:r>
+      <w:r>
+        <w:t>.</w:t>
+      </w:r>
+    </w:p>
+    <w:p>
+      <w:r>
         <w:t>Likewise, the cultural affinity with traditional banks may be relatively strong or weak for Portuguese society compared to Ireland. Additional data in the target country should be obtained before deployment.</w:t>
       </w:r>
     </w:p>
@@ -7838,11 +7854,6 @@
       <w:bookmarkEnd w:id="14"/>
     </w:p>
     <w:p>
-      <w:r>
-        <w:t>The data is sourced from a Portuguese bank and we must be careful when applying this data to other jurisdictions. The source data is based in a 2008 – 2010 timeline and is subject to market dynamics existing for that particular time period. For later timeframes this data may be irrelevant.  Any conclusions must be compared with alternative data sources to check against unforeseen bias.</w:t>
-      </w:r>
-    </w:p>
-    <w:p>
       <w:pPr>
         <w:rPr>
           <w:rFonts w:ascii="Times New Roman" w:eastAsia="Times New Roman" w:hAnsi="Times New Roman" w:cs="Times New Roman"/>
@@ -7853,7 +7864,34 @@
         </w:rPr>
       </w:pPr>
       <w:r>
-        <w:t>The AI model may give rise to unacceptable ethical results from a customer point of view even though it may be beneficial for the ban profits. For example, recommending persistent follow-up to secure a sale may be distressing and damage the company brand name.</w:t>
+        <w:t>We must be aware that the</w:t>
+      </w:r>
+      <w:r>
+        <w:t xml:space="preserve"> AI model may </w:t>
+      </w:r>
+      <w:r>
+        <w:t>yield</w:t>
+      </w:r>
+      <w:r>
+        <w:t xml:space="preserve"> </w:t>
+      </w:r>
+      <w:r>
+        <w:t xml:space="preserve">commercially beneficial but ethically </w:t>
+      </w:r>
+      <w:r>
+        <w:t xml:space="preserve">unacceptable </w:t>
+      </w:r>
+      <w:r>
+        <w:t>outcomes</w:t>
+      </w:r>
+      <w:r>
+        <w:t xml:space="preserve">. For example, recommending persistent follow-up to secure a sale may be distressing </w:t>
+      </w:r>
+      <w:r>
+        <w:t xml:space="preserve">for the customer </w:t>
+      </w:r>
+      <w:r>
+        <w:t>and damage the company brand name.</w:t>
       </w:r>
       <w:r>
         <w:t xml:space="preserve"> </w:t>
@@ -8036,7 +8074,7 @@
                         <w:bCs/>
                         <w:noProof/>
                       </w:rPr>
-                      <w:t>4</w:t>
+                      <w:t>2</w:t>
                     </w:r>
                     <w:r>
                       <w:rPr>

</xml_diff>

<commit_message>
Updated introduction and problem statement
</commit_message>
<xml_diff>
--- a/AL modeling driving bank deposit marketing.docx
+++ b/AL modeling driving bank deposit marketing.docx
@@ -1988,7 +1988,23 @@
           <w:kern w:val="0"/>
           <w:lang w:val="en-US"/>
         </w:rPr>
-        <w:t>(Huang and Rust)</w:t>
+        <w:t>(Huang and Rust</w:t>
+      </w:r>
+      <w:r>
+        <w:rPr>
+          <w:rFonts w:eastAsia="Times New Roman" w:cs="Calibri"/>
+          <w:kern w:val="0"/>
+          <w:lang w:val="en-US"/>
+        </w:rPr>
+        <w:t>, 2021</w:t>
+      </w:r>
+      <w:r>
+        <w:rPr>
+          <w:rFonts w:eastAsia="Times New Roman" w:cs="Calibri"/>
+          <w:kern w:val="0"/>
+          <w:lang w:val="en-US"/>
+        </w:rPr>
+        <w:t>)</w:t>
       </w:r>
     </w:p>
     <w:p>
@@ -2232,7 +2248,19 @@
     </w:p>
     <w:p>
       <w:r>
-        <w:t>Investigate the UCI dataset. Is the data credible? Test for missing data or anomalies. If there are faults in our data it will lead to a faulty AI model and misleading results.</w:t>
+        <w:t>Investigate the UCI dataset</w:t>
+      </w:r>
+      <w:r>
+        <w:t xml:space="preserve"> for </w:t>
+      </w:r>
+      <w:r>
+        <w:t>credib</w:t>
+      </w:r>
+      <w:r>
+        <w:t xml:space="preserve">ility. </w:t>
+      </w:r>
+      <w:r>
+        <w:t xml:space="preserve"> Test for missing data or anomalies. If there are faults in our data it will lead to a faulty AI model and misleading results.</w:t>
       </w:r>
     </w:p>
     <w:p/>
@@ -8350,7 +8378,7 @@
                         <w:bCs/>
                         <w:noProof/>
                       </w:rPr>
-                      <w:t>4</w:t>
+                      <w:t>2</w:t>
                     </w:r>
                     <w:r>
                       <w:rPr>

</xml_diff>

<commit_message>
Update the introduction section
</commit_message>
<xml_diff>
--- a/AL modeling driving bank deposit marketing.docx
+++ b/AL modeling driving bank deposit marketing.docx
@@ -1738,25 +1738,31 @@
         <w:t>s</w:t>
       </w:r>
       <w:r>
-        <w:t xml:space="preserve"> are offering better returns </w:t>
-      </w:r>
-      <w:r>
-        <w:t xml:space="preserve">and service </w:t>
-      </w:r>
-      <w:r>
-        <w:t xml:space="preserve">to </w:t>
+        <w:t xml:space="preserve"> are </w:t>
+      </w:r>
+      <w:r>
+        <w:t>attracting</w:t>
+      </w:r>
+      <w:r>
+        <w:t xml:space="preserve"> </w:t>
       </w:r>
       <w:r>
         <w:t>customers</w:t>
       </w:r>
       <w:r>
-        <w:t xml:space="preserve"> via customised</w:t>
-      </w:r>
-      <w:r>
-        <w:t xml:space="preserve"> digital banking</w:t>
-      </w:r>
-      <w:r>
-        <w:t xml:space="preserve"> products. </w:t>
+        <w:t xml:space="preserve"> </w:t>
+      </w:r>
+      <w:r>
+        <w:t>through personalising their</w:t>
+      </w:r>
+      <w:r>
+        <w:t xml:space="preserve"> product</w:t>
+      </w:r>
+      <w:r>
+        <w:t xml:space="preserve"> offers</w:t>
+      </w:r>
+      <w:r>
+        <w:t xml:space="preserve">. </w:t>
       </w:r>
       <w:r>
         <w:t>Digital</w:t>
@@ -1768,19 +1774,22 @@
         <w:t>s</w:t>
       </w:r>
       <w:r>
+        <w:t xml:space="preserve"> can</w:t>
+      </w:r>
+      <w:r>
         <w:t xml:space="preserve"> </w:t>
       </w:r>
       <w:r>
-        <w:t xml:space="preserve">also </w:t>
-      </w:r>
-      <w:r>
-        <w:t xml:space="preserve">are not </w:t>
-      </w:r>
-      <w:r>
-        <w:t xml:space="preserve">saddled with </w:t>
-      </w:r>
-      <w:r>
-        <w:t xml:space="preserve">a physical bank network </w:t>
+        <w:t>earn superior profits by</w:t>
+      </w:r>
+      <w:r>
+        <w:t xml:space="preserve"> </w:t>
+      </w:r>
+      <w:r>
+        <w:t>avoiding the costs of a</w:t>
+      </w:r>
+      <w:r>
+        <w:t xml:space="preserve"> physical bank network </w:t>
       </w:r>
       <w:r>
         <w:t>with associated</w:t>
@@ -1822,19 +1831,9 @@
         <w:rPr>
           <w:rFonts w:eastAsia="Times New Roman" w:cs="Calibri"/>
           <w:kern w:val="0"/>
-          <w:sz w:val="24"/>
-          <w:szCs w:val="24"/>
           <w:lang w:val="en-US"/>
         </w:rPr>
-        <w:t xml:space="preserve"> </w:t>
-      </w:r>
-      <w:r>
-        <w:rPr>
-          <w:rFonts w:eastAsia="Times New Roman" w:cs="Calibri"/>
-          <w:kern w:val="0"/>
-          <w:lang w:val="en-US"/>
-        </w:rPr>
-        <w:t xml:space="preserve">This enables them to optimize customer and shareholder returns. Conventional banks need to amend their marketing strategy to face this </w:t>
+        <w:t xml:space="preserve"> Conventional banks need to amend their marketing strategy to face this </w:t>
       </w:r>
       <w:r>
         <w:rPr>
@@ -2062,7 +2061,7 @@
           <w:kern w:val="0"/>
           <w:lang w:val="en-US"/>
         </w:rPr>
-        <w:t xml:space="preserve">calls to customers. An AI model will help identify the optimal customers or customer segments which will eliminate the costs for operating a </w:t>
+        <w:t xml:space="preserve">calls to customers. An AI model will help identify the optimal customers or customer segments </w:t>
       </w:r>
       <w:r>
         <w:rPr>
@@ -2070,7 +2069,7 @@
           <w:kern w:val="0"/>
           <w:lang w:val="en-US"/>
         </w:rPr>
-        <w:t>mass</w:t>
+        <w:t>and</w:t>
       </w:r>
       <w:r>
         <w:rPr>
@@ -2078,7 +2077,7 @@
           <w:kern w:val="0"/>
           <w:lang w:val="en-US"/>
         </w:rPr>
-        <w:t xml:space="preserve"> </w:t>
+        <w:t xml:space="preserve"> eliminate the costs </w:t>
       </w:r>
       <w:r>
         <w:rPr>
@@ -2086,7 +2085,7 @@
           <w:kern w:val="0"/>
           <w:lang w:val="en-US"/>
         </w:rPr>
-        <w:t xml:space="preserve">marketing </w:t>
+        <w:t>of</w:t>
       </w:r>
       <w:r>
         <w:rPr>
@@ -2094,7 +2093,7 @@
           <w:kern w:val="0"/>
           <w:lang w:val="en-US"/>
         </w:rPr>
-        <w:t>scheme</w:t>
+        <w:t xml:space="preserve"> operating a </w:t>
       </w:r>
       <w:r>
         <w:rPr>
@@ -2102,7 +2101,63 @@
           <w:kern w:val="0"/>
           <w:lang w:val="en-US"/>
         </w:rPr>
-        <w:t xml:space="preserve"> and increase sales success rates</w:t>
+        <w:t>mass</w:t>
+      </w:r>
+      <w:r>
+        <w:rPr>
+          <w:rFonts w:eastAsia="Times New Roman" w:cs="Calibri"/>
+          <w:kern w:val="0"/>
+          <w:lang w:val="en-US"/>
+        </w:rPr>
+        <w:t xml:space="preserve"> </w:t>
+      </w:r>
+      <w:r>
+        <w:rPr>
+          <w:rFonts w:eastAsia="Times New Roman" w:cs="Calibri"/>
+          <w:kern w:val="0"/>
+          <w:lang w:val="en-US"/>
+        </w:rPr>
+        <w:t xml:space="preserve">marketing </w:t>
+      </w:r>
+      <w:r>
+        <w:rPr>
+          <w:rFonts w:eastAsia="Times New Roman" w:cs="Calibri"/>
+          <w:kern w:val="0"/>
+          <w:lang w:val="en-US"/>
+        </w:rPr>
+        <w:t>scheme</w:t>
+      </w:r>
+      <w:r>
+        <w:rPr>
+          <w:rFonts w:eastAsia="Times New Roman" w:cs="Calibri"/>
+          <w:kern w:val="0"/>
+          <w:lang w:val="en-US"/>
+        </w:rPr>
+        <w:t>.</w:t>
+      </w:r>
+      <w:r>
+        <w:rPr>
+          <w:rFonts w:eastAsia="Times New Roman" w:cs="Calibri"/>
+          <w:kern w:val="0"/>
+          <w:lang w:val="en-US"/>
+        </w:rPr>
+        <w:t xml:space="preserve"> </w:t>
+      </w:r>
+      <w:r>
+        <w:rPr>
+          <w:rFonts w:eastAsia="Times New Roman" w:cs="Calibri"/>
+          <w:kern w:val="0"/>
+          <w:lang w:val="en-US"/>
+        </w:rPr>
+        <w:t>It will also help</w:t>
+      </w:r>
+      <w:r>
+        <w:rPr>
+          <w:rFonts w:eastAsia="Times New Roman" w:cs="Calibri"/>
+          <w:kern w:val="0"/>
+          <w:lang w:val="en-US"/>
+        </w:rPr>
+        <w:t xml:space="preserve"> increase sales success rates</w:t>
       </w:r>
       <w:r>
         <w:rPr>
@@ -2142,7 +2197,55 @@
           <w:kern w:val="0"/>
           <w:lang w:val="en-US"/>
         </w:rPr>
-        <w:t>what is the most suitable product for a particular market. (Amado et al., Jan 2018)</w:t>
+        <w:t>the suitab</w:t>
+      </w:r>
+      <w:r>
+        <w:rPr>
+          <w:rFonts w:eastAsia="Times New Roman" w:cs="Calibri"/>
+          <w:kern w:val="0"/>
+          <w:lang w:val="en-US"/>
+        </w:rPr>
+        <w:t>ility of</w:t>
+      </w:r>
+      <w:r>
+        <w:rPr>
+          <w:rFonts w:eastAsia="Times New Roman" w:cs="Calibri"/>
+          <w:kern w:val="0"/>
+          <w:lang w:val="en-US"/>
+        </w:rPr>
+        <w:t xml:space="preserve"> product</w:t>
+      </w:r>
+      <w:r>
+        <w:rPr>
+          <w:rFonts w:eastAsia="Times New Roman" w:cs="Calibri"/>
+          <w:kern w:val="0"/>
+          <w:lang w:val="en-US"/>
+        </w:rPr>
+        <w:t>s</w:t>
+      </w:r>
+      <w:r>
+        <w:rPr>
+          <w:rFonts w:eastAsia="Times New Roman" w:cs="Calibri"/>
+          <w:kern w:val="0"/>
+          <w:lang w:val="en-US"/>
+        </w:rPr>
+        <w:t xml:space="preserve"> for a particular market</w:t>
+      </w:r>
+      <w:r>
+        <w:rPr>
+          <w:rFonts w:eastAsia="Times New Roman" w:cs="Calibri"/>
+          <w:kern w:val="0"/>
+          <w:lang w:val="en-US"/>
+        </w:rPr>
+        <w:t xml:space="preserve"> segment</w:t>
+      </w:r>
+      <w:r>
+        <w:rPr>
+          <w:rFonts w:eastAsia="Times New Roman" w:cs="Calibri"/>
+          <w:kern w:val="0"/>
+          <w:lang w:val="en-US"/>
+        </w:rPr>
+        <w:t>. (Amado et al., Jan 2018)</w:t>
       </w:r>
     </w:p>
     <w:p>
@@ -8488,7 +8591,7 @@
                         <w:bCs/>
                         <w:noProof/>
                       </w:rPr>
-                      <w:t>4</w:t>
+                      <w:t>1</w:t>
                     </w:r>
                     <w:r>
                       <w:rPr>

</xml_diff>